<commit_message>
punto 3 sin implementacion insertarCliente
</commit_message>
<xml_diff>
--- a/L8/Documento.docx
+++ b/L8/Documento.docx
@@ -16,213 +16,8 @@
           <w:bCs/>
           <w:lang w:val="es-MX"/>
         </w:rPr>
-        <w:t>SECCIÓN I – Introducción a JDBC</w:t>
+        <w:t>PARTE I. INICIO EN CLASE</w:t>
       </w:r>
-    </w:p>
-    <w:p>
-      <w:pPr>
-        <w:rPr>
-          <w:lang w:val="es-MX"/>
-        </w:rPr>
-      </w:pPr>
-      <w:r>
-        <w:rPr>
-          <w:lang w:val="es-MX"/>
-        </w:rPr>
-        <w:t>8. Resultado final:</w:t>
-      </w:r>
-    </w:p>
-    <w:p>
-      <w:pPr>
-        <w:jc w:val="center"/>
-        <w:rPr>
-          <w:lang w:val="es-MX"/>
-        </w:rPr>
-      </w:pPr>
-      <w:r>
-        <w:rPr>
-          <w:noProof/>
-          <w:lang w:val="es-MX"/>
-        </w:rPr>
-        <w:drawing>
-          <wp:inline distT="0" distB="0" distL="0" distR="0" wp14:anchorId="7416C7DF" wp14:editId="28D25C83">
-            <wp:extent cx="2482978" cy="1193861"/>
-            <wp:effectExtent l="0" t="0" r="0" b="6350"/>
-            <wp:docPr id="8" name="Imagen 8" descr="Forma&#10;&#10;Descripción generada automáticamente con confianza media"/>
-            <wp:cNvGraphicFramePr>
-              <a:graphicFrameLocks xmlns:a="http://schemas.openxmlformats.org/drawingml/2006/main" noChangeAspect="1"/>
-            </wp:cNvGraphicFramePr>
-            <a:graphic xmlns:a="http://schemas.openxmlformats.org/drawingml/2006/main">
-              <a:graphicData uri="http://schemas.openxmlformats.org/drawingml/2006/picture">
-                <pic:pic xmlns:pic="http://schemas.openxmlformats.org/drawingml/2006/picture">
-                  <pic:nvPicPr>
-                    <pic:cNvPr id="8" name="Imagen 8" descr="Forma&#10;&#10;Descripción generada automáticamente con confianza media"/>
-                    <pic:cNvPicPr/>
-                  </pic:nvPicPr>
-                  <pic:blipFill>
-                    <a:blip r:embed="rId7"/>
-                    <a:stretch>
-                      <a:fillRect/>
-                    </a:stretch>
-                  </pic:blipFill>
-                  <pic:spPr>
-                    <a:xfrm>
-                      <a:off x="0" y="0"/>
-                      <a:ext cx="2482978" cy="1193861"/>
-                    </a:xfrm>
-                    <a:prstGeom prst="rect">
-                      <a:avLst/>
-                    </a:prstGeom>
-                  </pic:spPr>
-                </pic:pic>
-              </a:graphicData>
-            </a:graphic>
-          </wp:inline>
-        </w:drawing>
-      </w:r>
-    </w:p>
-    <w:p>
-      <w:pPr>
-        <w:rPr>
-          <w:lang w:val="es-MX"/>
-        </w:rPr>
-      </w:pPr>
-      <w:r>
-        <w:rPr>
-          <w:lang w:val="es-MX"/>
-        </w:rPr>
-        <w:t xml:space="preserve">Verificación de la información de la BD usando </w:t>
-      </w:r>
-      <w:proofErr w:type="spellStart"/>
-      <w:r>
-        <w:rPr>
-          <w:lang w:val="es-MX"/>
-        </w:rPr>
-        <w:t>dBeaver</w:t>
-      </w:r>
-      <w:proofErr w:type="spellEnd"/>
-      <w:r>
-        <w:rPr>
-          <w:lang w:val="es-MX"/>
-        </w:rPr>
-        <w:t xml:space="preserve"> (Ubuntu):</w:t>
-      </w:r>
-    </w:p>
-    <w:p>
-      <w:pPr>
-        <w:jc w:val="center"/>
-        <w:rPr>
-          <w:lang w:val="es-MX"/>
-        </w:rPr>
-      </w:pPr>
-      <w:r>
-        <w:rPr>
-          <w:noProof/>
-          <w:lang w:val="es-MX"/>
-        </w:rPr>
-        <w:drawing>
-          <wp:inline distT="0" distB="0" distL="0" distR="0" wp14:anchorId="7C12C35B" wp14:editId="7AC13DE2">
-            <wp:extent cx="3892750" cy="2438525"/>
-            <wp:effectExtent l="0" t="0" r="0" b="0"/>
-            <wp:docPr id="9" name="Imagen 9" descr="Interfaz de usuario gráfica, Aplicación&#10;&#10;Descripción generada automáticamente"/>
-            <wp:cNvGraphicFramePr>
-              <a:graphicFrameLocks xmlns:a="http://schemas.openxmlformats.org/drawingml/2006/main" noChangeAspect="1"/>
-            </wp:cNvGraphicFramePr>
-            <a:graphic xmlns:a="http://schemas.openxmlformats.org/drawingml/2006/main">
-              <a:graphicData uri="http://schemas.openxmlformats.org/drawingml/2006/picture">
-                <pic:pic xmlns:pic="http://schemas.openxmlformats.org/drawingml/2006/picture">
-                  <pic:nvPicPr>
-                    <pic:cNvPr id="9" name="Imagen 9" descr="Interfaz de usuario gráfica, Aplicación&#10;&#10;Descripción generada automáticamente"/>
-                    <pic:cNvPicPr/>
-                  </pic:nvPicPr>
-                  <pic:blipFill>
-                    <a:blip r:embed="rId8"/>
-                    <a:stretch>
-                      <a:fillRect/>
-                    </a:stretch>
-                  </pic:blipFill>
-                  <pic:spPr>
-                    <a:xfrm>
-                      <a:off x="0" y="0"/>
-                      <a:ext cx="3892750" cy="2438525"/>
-                    </a:xfrm>
-                    <a:prstGeom prst="rect">
-                      <a:avLst/>
-                    </a:prstGeom>
-                  </pic:spPr>
-                </pic:pic>
-              </a:graphicData>
-            </a:graphic>
-          </wp:inline>
-        </w:drawing>
-      </w:r>
-    </w:p>
-    <w:p>
-      <w:pPr>
-        <w:jc w:val="center"/>
-        <w:rPr>
-          <w:lang w:val="es-MX"/>
-        </w:rPr>
-      </w:pPr>
-      <w:r>
-        <w:rPr>
-          <w:noProof/>
-          <w:lang w:val="es-MX"/>
-        </w:rPr>
-        <w:drawing>
-          <wp:inline distT="0" distB="0" distL="0" distR="0" wp14:anchorId="60C94B78" wp14:editId="25611795">
-            <wp:extent cx="3073558" cy="2438525"/>
-            <wp:effectExtent l="0" t="0" r="0" b="0"/>
-            <wp:docPr id="10" name="Imagen 10" descr="Interfaz de usuario gráfica, Texto, Aplicación&#10;&#10;Descripción generada automáticamente"/>
-            <wp:cNvGraphicFramePr>
-              <a:graphicFrameLocks xmlns:a="http://schemas.openxmlformats.org/drawingml/2006/main" noChangeAspect="1"/>
-            </wp:cNvGraphicFramePr>
-            <a:graphic xmlns:a="http://schemas.openxmlformats.org/drawingml/2006/main">
-              <a:graphicData uri="http://schemas.openxmlformats.org/drawingml/2006/picture">
-                <pic:pic xmlns:pic="http://schemas.openxmlformats.org/drawingml/2006/picture">
-                  <pic:nvPicPr>
-                    <pic:cNvPr id="10" name="Imagen 10" descr="Interfaz de usuario gráfica, Texto, Aplicación&#10;&#10;Descripción generada automáticamente"/>
-                    <pic:cNvPicPr/>
-                  </pic:nvPicPr>
-                  <pic:blipFill>
-                    <a:blip r:embed="rId9"/>
-                    <a:stretch>
-                      <a:fillRect/>
-                    </a:stretch>
-                  </pic:blipFill>
-                  <pic:spPr>
-                    <a:xfrm>
-                      <a:off x="0" y="0"/>
-                      <a:ext cx="3073558" cy="2438525"/>
-                    </a:xfrm>
-                    <a:prstGeom prst="rect">
-                      <a:avLst/>
-                    </a:prstGeom>
-                  </pic:spPr>
-                </pic:pic>
-              </a:graphicData>
-            </a:graphic>
-          </wp:inline>
-        </w:drawing>
-      </w:r>
-    </w:p>
-    <w:p>
-      <w:pPr>
-        <w:rPr>
-          <w:b/>
-          <w:bCs/>
-          <w:lang w:val="es-MX"/>
-        </w:rPr>
-      </w:pPr>
-    </w:p>
-    <w:p>
-      <w:pPr>
-        <w:rPr>
-          <w:b/>
-          <w:bCs/>
-          <w:lang w:val="es-MX"/>
-        </w:rPr>
-      </w:pPr>
     </w:p>
     <w:p>
       <w:pPr>
@@ -247,689 +42,11 @@
           <w:bCs/>
           <w:lang w:val="es-MX"/>
         </w:rPr>
-        <w:lastRenderedPageBreak/>
-        <w:t>SECCIÓN II – INTRODUCCIÓN A MYBATIS</w:t>
-      </w:r>
-    </w:p>
-    <w:p>
-      <w:pPr>
-        <w:rPr>
-          <w:b/>
-          <w:bCs/>
-          <w:lang w:val="es-MX"/>
-        </w:rPr>
-      </w:pPr>
-      <w:r>
-        <w:rPr>
-          <w:b/>
-          <w:bCs/>
-          <w:lang w:val="es-MX"/>
-        </w:rPr>
-        <w:t>PARTE 1</w:t>
-      </w:r>
-    </w:p>
-    <w:p>
-      <w:pPr>
-        <w:rPr>
-          <w:lang w:val="es-MX"/>
-        </w:rPr>
-      </w:pPr>
-      <w:r>
-        <w:rPr>
-          <w:lang w:val="es-MX"/>
-        </w:rPr>
-        <w:t>1) Ya venían en el proyecto</w:t>
-      </w:r>
-    </w:p>
-    <w:p>
-      <w:pPr>
-        <w:rPr>
-          <w:lang w:val="es-MX"/>
-        </w:rPr>
-      </w:pPr>
-      <w:r>
-        <w:rPr>
-          <w:lang w:val="es-MX"/>
-        </w:rPr>
-        <w:t xml:space="preserve">2) </w:t>
-      </w:r>
-      <w:r>
-        <w:rPr>
-          <w:lang w:val="es-MX"/>
-        </w:rPr>
-        <w:t xml:space="preserve">Hicimos una abreviatura del </w:t>
-      </w:r>
-      <w:proofErr w:type="spellStart"/>
-      <w:r>
-        <w:rPr>
-          <w:lang w:val="es-MX"/>
-        </w:rPr>
-        <w:t>select</w:t>
-      </w:r>
-      <w:proofErr w:type="spellEnd"/>
-      <w:r>
-        <w:rPr>
-          <w:lang w:val="es-MX"/>
-        </w:rPr>
-        <w:t>, pero los nombres los muestra normal, hay otros servidores donde las columnas se habrían llamado “</w:t>
-      </w:r>
-      <w:proofErr w:type="spellStart"/>
-      <w:proofErr w:type="gramStart"/>
-      <w:r>
-        <w:rPr>
-          <w:lang w:val="es-MX"/>
-        </w:rPr>
-        <w:t>c.documento</w:t>
-      </w:r>
-      <w:proofErr w:type="spellEnd"/>
-      <w:proofErr w:type="gramEnd"/>
-      <w:r>
-        <w:rPr>
-          <w:lang w:val="es-MX"/>
-        </w:rPr>
-        <w:t>”, “</w:t>
-      </w:r>
-      <w:proofErr w:type="spellStart"/>
-      <w:r>
-        <w:rPr>
-          <w:lang w:val="es-MX"/>
-        </w:rPr>
-        <w:t>c.telefono</w:t>
-      </w:r>
-      <w:proofErr w:type="spellEnd"/>
-      <w:r>
-        <w:rPr>
-          <w:lang w:val="es-MX"/>
-        </w:rPr>
-        <w:t>” e “</w:t>
-      </w:r>
-      <w:proofErr w:type="spellStart"/>
-      <w:r>
-        <w:rPr>
-          <w:lang w:val="es-MX"/>
-        </w:rPr>
-        <w:t>ir.id</w:t>
-      </w:r>
-      <w:proofErr w:type="spellEnd"/>
-      <w:r>
-        <w:rPr>
-          <w:lang w:val="es-MX"/>
-        </w:rPr>
-        <w:t>” en este ejemplo.</w:t>
-      </w:r>
-    </w:p>
-    <w:p>
-      <w:pPr>
-        <w:jc w:val="center"/>
-        <w:rPr>
-          <w:lang w:val="es-MX"/>
-        </w:rPr>
-      </w:pPr>
-      <w:r>
-        <w:rPr>
-          <w:noProof/>
-        </w:rPr>
-        <w:drawing>
-          <wp:inline distT="0" distB="0" distL="0" distR="0" wp14:anchorId="0C8DE66C" wp14:editId="25849039">
-            <wp:extent cx="2913849" cy="1989890"/>
-            <wp:effectExtent l="0" t="0" r="1270" b="0"/>
-            <wp:docPr id="11" name="Imagen 11"/>
-            <wp:cNvGraphicFramePr>
-              <a:graphicFrameLocks xmlns:a="http://schemas.openxmlformats.org/drawingml/2006/main" noChangeAspect="1"/>
-            </wp:cNvGraphicFramePr>
-            <a:graphic xmlns:a="http://schemas.openxmlformats.org/drawingml/2006/main">
-              <a:graphicData uri="http://schemas.openxmlformats.org/drawingml/2006/picture">
-                <pic:pic xmlns:pic="http://schemas.openxmlformats.org/drawingml/2006/picture">
-                  <pic:nvPicPr>
-                    <pic:cNvPr id="0" name="Picture 1"/>
-                    <pic:cNvPicPr>
-                      <a:picLocks noChangeAspect="1" noChangeArrowheads="1"/>
-                    </pic:cNvPicPr>
-                  </pic:nvPicPr>
-                  <pic:blipFill rotWithShape="1">
-                    <a:blip r:embed="rId10" cstate="print">
-                      <a:extLst>
-                        <a:ext uri="{28A0092B-C50C-407E-A947-70E740481C1C}">
-                          <a14:useLocalDpi xmlns:a14="http://schemas.microsoft.com/office/drawing/2010/main" val="0"/>
-                        </a:ext>
-                      </a:extLst>
-                    </a:blip>
-                    <a:srcRect l="26403" t="14405" r="21670" b="22561"/>
-                    <a:stretch/>
-                  </pic:blipFill>
-                  <pic:spPr bwMode="auto">
-                    <a:xfrm>
-                      <a:off x="0" y="0"/>
-                      <a:ext cx="2914177" cy="1990114"/>
-                    </a:xfrm>
-                    <a:prstGeom prst="rect">
-                      <a:avLst/>
-                    </a:prstGeom>
-                    <a:noFill/>
-                    <a:ln>
-                      <a:noFill/>
-                    </a:ln>
-                    <a:extLst>
-                      <a:ext uri="{53640926-AAD7-44D8-BBD7-CCE9431645EC}">
-                        <a14:shadowObscured xmlns:a14="http://schemas.microsoft.com/office/drawing/2010/main"/>
-                      </a:ext>
-                    </a:extLst>
-                  </pic:spPr>
-                </pic:pic>
-              </a:graphicData>
-            </a:graphic>
-          </wp:inline>
-        </w:drawing>
-      </w:r>
-    </w:p>
-    <w:p>
-      <w:pPr>
-        <w:rPr>
-          <w:lang w:val="es-MX"/>
-        </w:rPr>
-      </w:pPr>
-      <w:r>
-        <w:rPr>
-          <w:lang w:val="es-MX"/>
-        </w:rPr>
-        <w:t>3) Archivo: ClienteMapper.xml</w:t>
-      </w:r>
-    </w:p>
-    <w:p>
-      <w:pPr>
-        <w:rPr>
-          <w:lang w:val="es-MX"/>
-        </w:rPr>
-      </w:pPr>
-      <w:r>
-        <w:rPr>
-          <w:lang w:val="es-MX"/>
-        </w:rPr>
-        <w:t>4</w:t>
-      </w:r>
-      <w:r>
-        <w:rPr>
-          <w:lang w:val="es-MX"/>
-        </w:rPr>
-        <w:t xml:space="preserve"> -</w:t>
-      </w:r>
-      <w:r>
-        <w:rPr>
-          <w:lang w:val="es-MX"/>
-        </w:rPr>
-        <w:t xml:space="preserve"> 6</w:t>
-      </w:r>
-      <w:r>
-        <w:rPr>
-          <w:lang w:val="es-MX"/>
-        </w:rPr>
-        <w:t>)</w:t>
-      </w:r>
-      <w:r>
-        <w:rPr>
-          <w:lang w:val="es-MX"/>
-        </w:rPr>
-        <w:t xml:space="preserve"> Se crearon los </w:t>
-      </w:r>
-      <w:proofErr w:type="spellStart"/>
-      <w:r>
-        <w:rPr>
-          <w:lang w:val="es-MX"/>
-        </w:rPr>
-        <w:t>resultMap</w:t>
-      </w:r>
-      <w:proofErr w:type="spellEnd"/>
-      <w:r>
-        <w:rPr>
-          <w:lang w:val="es-MX"/>
-        </w:rPr>
-        <w:t xml:space="preserve"> </w:t>
-      </w:r>
-      <w:proofErr w:type="spellStart"/>
-      <w:r>
-        <w:rPr>
-          <w:lang w:val="es-MX"/>
-        </w:rPr>
-        <w:t>ClienteResult</w:t>
-      </w:r>
-      <w:proofErr w:type="spellEnd"/>
-      <w:r>
-        <w:rPr>
-          <w:lang w:val="es-MX"/>
-        </w:rPr>
-        <w:t xml:space="preserve">, </w:t>
-      </w:r>
-      <w:proofErr w:type="spellStart"/>
-      <w:r>
-        <w:rPr>
-          <w:lang w:val="es-MX"/>
-        </w:rPr>
-        <w:t>ItemResult</w:t>
-      </w:r>
-      <w:proofErr w:type="spellEnd"/>
-      <w:r>
-        <w:rPr>
-          <w:lang w:val="es-MX"/>
-        </w:rPr>
-        <w:t xml:space="preserve">, </w:t>
-      </w:r>
-      <w:proofErr w:type="spellStart"/>
-      <w:r>
-        <w:rPr>
-          <w:lang w:val="es-MX"/>
-        </w:rPr>
-        <w:t>ItemRentadoResult</w:t>
-      </w:r>
-      <w:proofErr w:type="spellEnd"/>
-      <w:r>
-        <w:rPr>
-          <w:lang w:val="es-MX"/>
-        </w:rPr>
-        <w:t xml:space="preserve"> y </w:t>
-      </w:r>
-      <w:proofErr w:type="spellStart"/>
-      <w:r>
-        <w:rPr>
-          <w:lang w:val="es-MX"/>
-        </w:rPr>
-        <w:t>TipoItemResult</w:t>
-      </w:r>
-      <w:proofErr w:type="spellEnd"/>
-      <w:r>
-        <w:rPr>
-          <w:lang w:val="es-MX"/>
-        </w:rPr>
-        <w:t>.</w:t>
-      </w:r>
-      <w:r>
-        <w:rPr>
-          <w:lang w:val="es-MX"/>
-        </w:rPr>
-        <w:t xml:space="preserve"> NOTA: Para mantener un orden se creó ItemRentadoMapper.xml.</w:t>
-      </w:r>
-    </w:p>
-    <w:p>
-      <w:r>
-        <w:t>7)</w:t>
-      </w:r>
-    </w:p>
-    <w:p>
-      <w:r>
-        <w:rPr>
-          <w:noProof/>
-        </w:rPr>
-        <w:drawing>
-          <wp:inline distT="0" distB="0" distL="0" distR="0" wp14:anchorId="2E499CA9" wp14:editId="38F76AC0">
-            <wp:extent cx="5612130" cy="2560320"/>
-            <wp:effectExtent l="0" t="0" r="7620" b="0"/>
-            <wp:docPr id="1" name="Imagen 1"/>
-            <wp:cNvGraphicFramePr>
-              <a:graphicFrameLocks xmlns:a="http://schemas.openxmlformats.org/drawingml/2006/main" noChangeAspect="1"/>
-            </wp:cNvGraphicFramePr>
-            <a:graphic xmlns:a="http://schemas.openxmlformats.org/drawingml/2006/main">
-              <a:graphicData uri="http://schemas.openxmlformats.org/drawingml/2006/picture">
-                <pic:pic xmlns:pic="http://schemas.openxmlformats.org/drawingml/2006/picture">
-                  <pic:nvPicPr>
-                    <pic:cNvPr id="1" name=""/>
-                    <pic:cNvPicPr/>
-                  </pic:nvPicPr>
-                  <pic:blipFill>
-                    <a:blip r:embed="rId11"/>
-                    <a:stretch>
-                      <a:fillRect/>
-                    </a:stretch>
-                  </pic:blipFill>
-                  <pic:spPr>
-                    <a:xfrm>
-                      <a:off x="0" y="0"/>
-                      <a:ext cx="5612130" cy="2560320"/>
-                    </a:xfrm>
-                    <a:prstGeom prst="rect">
-                      <a:avLst/>
-                    </a:prstGeom>
-                  </pic:spPr>
-                </pic:pic>
-              </a:graphicData>
-            </a:graphic>
-          </wp:inline>
-        </w:drawing>
-      </w:r>
-    </w:p>
-    <w:p/>
-    <w:p>
-      <w:pPr>
-        <w:rPr>
-          <w:b/>
-          <w:bCs/>
-        </w:rPr>
-      </w:pPr>
-      <w:r>
-        <w:rPr>
-          <w:b/>
-          <w:bCs/>
-        </w:rPr>
-        <w:t>PARTE II</w:t>
-      </w:r>
-    </w:p>
-    <w:p>
-      <w:pPr>
-        <w:pStyle w:val="Prrafodelista"/>
-        <w:numPr>
-          <w:ilvl w:val="0"/>
-          <w:numId w:val="3"/>
-        </w:numPr>
-      </w:pPr>
-      <w:r>
-        <w:t xml:space="preserve">Implementación de </w:t>
-      </w:r>
-      <w:proofErr w:type="spellStart"/>
-      <w:r>
-        <w:t>ConsultarCliente</w:t>
-      </w:r>
-      <w:proofErr w:type="spellEnd"/>
-      <w:r>
-        <w:t>.</w:t>
-      </w:r>
-    </w:p>
-    <w:p>
-      <w:pPr>
-        <w:pStyle w:val="Prrafodelista"/>
-        <w:numPr>
-          <w:ilvl w:val="0"/>
-          <w:numId w:val="3"/>
-        </w:numPr>
-      </w:pPr>
-      <w:r>
-        <w:t xml:space="preserve"> </w:t>
-      </w:r>
-    </w:p>
-    <w:p>
-      <w:pPr>
-        <w:pStyle w:val="Prrafodelista"/>
-      </w:pPr>
-      <w:r>
-        <w:rPr>
-          <w:noProof/>
-        </w:rPr>
-        <w:drawing>
-          <wp:inline distT="0" distB="0" distL="0" distR="0" wp14:anchorId="6AE882C5" wp14:editId="74EDC05E">
-            <wp:extent cx="3594285" cy="647733"/>
-            <wp:effectExtent l="0" t="0" r="6350" b="0"/>
-            <wp:docPr id="3" name="Imagen 3" descr="Imagen que contiene Forma&#10;&#10;Descripción generada automáticamente"/>
-            <wp:cNvGraphicFramePr>
-              <a:graphicFrameLocks xmlns:a="http://schemas.openxmlformats.org/drawingml/2006/main" noChangeAspect="1"/>
-            </wp:cNvGraphicFramePr>
-            <a:graphic xmlns:a="http://schemas.openxmlformats.org/drawingml/2006/main">
-              <a:graphicData uri="http://schemas.openxmlformats.org/drawingml/2006/picture">
-                <pic:pic xmlns:pic="http://schemas.openxmlformats.org/drawingml/2006/picture">
-                  <pic:nvPicPr>
-                    <pic:cNvPr id="3" name="Imagen 3" descr="Imagen que contiene Forma&#10;&#10;Descripción generada automáticamente"/>
-                    <pic:cNvPicPr/>
-                  </pic:nvPicPr>
-                  <pic:blipFill>
-                    <a:blip r:embed="rId12"/>
-                    <a:stretch>
-                      <a:fillRect/>
-                    </a:stretch>
-                  </pic:blipFill>
-                  <pic:spPr>
-                    <a:xfrm>
-                      <a:off x="0" y="0"/>
-                      <a:ext cx="3594285" cy="647733"/>
-                    </a:xfrm>
-                    <a:prstGeom prst="rect">
-                      <a:avLst/>
-                    </a:prstGeom>
-                  </pic:spPr>
-                </pic:pic>
-              </a:graphicData>
-            </a:graphic>
-          </wp:inline>
-        </w:drawing>
-      </w:r>
-    </w:p>
-    <w:p/>
-    <w:p>
-      <w:pPr>
-        <w:pStyle w:val="Prrafodelista"/>
-        <w:numPr>
-          <w:ilvl w:val="0"/>
-          <w:numId w:val="3"/>
-        </w:numPr>
-      </w:pPr>
-      <w:r>
-        <w:t xml:space="preserve"> Se realizó un </w:t>
-      </w:r>
-      <w:proofErr w:type="spellStart"/>
-      <w:r>
-        <w:t>insert</w:t>
-      </w:r>
-      <w:proofErr w:type="spellEnd"/>
-      <w:r>
-        <w:t xml:space="preserve"> que relaciona el </w:t>
-      </w:r>
-      <w:proofErr w:type="spellStart"/>
-      <w:r>
-        <w:t>item</w:t>
-      </w:r>
-      <w:proofErr w:type="spellEnd"/>
-      <w:r>
-        <w:t xml:space="preserve"> 5 con el cliente 13, luego se hizo </w:t>
-      </w:r>
-      <w:proofErr w:type="spellStart"/>
-      <w:r>
-        <w:t>commit</w:t>
-      </w:r>
-      <w:proofErr w:type="spellEnd"/>
-      <w:r>
-        <w:t>, se volvió a traer al cliente y retornó lo siguiente.</w:t>
-      </w:r>
-    </w:p>
-    <w:p>
-      <w:pPr>
-        <w:pStyle w:val="Prrafodelista"/>
-      </w:pPr>
-      <w:r>
-        <w:rPr>
-          <w:noProof/>
-        </w:rPr>
-        <w:drawing>
-          <wp:inline distT="0" distB="0" distL="0" distR="0" wp14:anchorId="72163000" wp14:editId="2081528E">
-            <wp:extent cx="5612130" cy="234950"/>
-            <wp:effectExtent l="0" t="0" r="7620" b="0"/>
-            <wp:docPr id="5" name="Imagen 5"/>
-            <wp:cNvGraphicFramePr>
-              <a:graphicFrameLocks xmlns:a="http://schemas.openxmlformats.org/drawingml/2006/main" noChangeAspect="1"/>
-            </wp:cNvGraphicFramePr>
-            <a:graphic xmlns:a="http://schemas.openxmlformats.org/drawingml/2006/main">
-              <a:graphicData uri="http://schemas.openxmlformats.org/drawingml/2006/picture">
-                <pic:pic xmlns:pic="http://schemas.openxmlformats.org/drawingml/2006/picture">
-                  <pic:nvPicPr>
-                    <pic:cNvPr id="1" name=""/>
-                    <pic:cNvPicPr/>
-                  </pic:nvPicPr>
-                  <pic:blipFill>
-                    <a:blip r:embed="rId13"/>
-                    <a:stretch>
-                      <a:fillRect/>
-                    </a:stretch>
-                  </pic:blipFill>
-                  <pic:spPr>
-                    <a:xfrm>
-                      <a:off x="0" y="0"/>
-                      <a:ext cx="5612130" cy="234950"/>
-                    </a:xfrm>
-                    <a:prstGeom prst="rect">
-                      <a:avLst/>
-                    </a:prstGeom>
-                  </pic:spPr>
-                </pic:pic>
-              </a:graphicData>
-            </a:graphic>
-          </wp:inline>
-        </w:drawing>
-      </w:r>
-    </w:p>
-    <w:p>
-      <w:pPr>
-        <w:pStyle w:val="Prrafodelista"/>
-        <w:numPr>
-          <w:ilvl w:val="0"/>
-          <w:numId w:val="3"/>
-        </w:numPr>
-      </w:pPr>
-      <w:r>
-        <w:t xml:space="preserve">En el siguiente punto se traerá el </w:t>
-      </w:r>
-      <w:proofErr w:type="spellStart"/>
-      <w:r>
-        <w:t>item</w:t>
-      </w:r>
-      <w:proofErr w:type="spellEnd"/>
-      <w:r>
-        <w:t xml:space="preserve"> creado </w:t>
-      </w:r>
-      <w:proofErr w:type="spellStart"/>
-      <w:r>
-        <w:t>pa</w:t>
-      </w:r>
-      <w:proofErr w:type="spellEnd"/>
-      <w:r>
-        <w:t xml:space="preserve"> demostrar que fue creado.</w:t>
-      </w:r>
-    </w:p>
-    <w:p>
-      <w:pPr>
-        <w:pStyle w:val="Prrafodelista"/>
-        <w:numPr>
-          <w:ilvl w:val="0"/>
-          <w:numId w:val="3"/>
-        </w:numPr>
-      </w:pPr>
-      <w:proofErr w:type="spellStart"/>
-      <w:proofErr w:type="gramStart"/>
-      <w:r>
-        <w:t>ConsultarItem</w:t>
-      </w:r>
-      <w:proofErr w:type="spellEnd"/>
-      <w:r>
-        <w:t>(</w:t>
-      </w:r>
-      <w:proofErr w:type="gramEnd"/>
-      <w:r>
-        <w:t>360):</w:t>
-      </w:r>
-    </w:p>
-    <w:p>
-      <w:pPr>
-        <w:pStyle w:val="Prrafodelista"/>
-      </w:pPr>
-      <w:r>
-        <w:rPr>
-          <w:noProof/>
-        </w:rPr>
-        <w:drawing>
-          <wp:inline distT="0" distB="0" distL="0" distR="0" wp14:anchorId="4B8F3C29" wp14:editId="23CEBF69">
-            <wp:extent cx="5612130" cy="283210"/>
-            <wp:effectExtent l="0" t="0" r="7620" b="2540"/>
-            <wp:docPr id="6" name="Imagen 6"/>
-            <wp:cNvGraphicFramePr>
-              <a:graphicFrameLocks xmlns:a="http://schemas.openxmlformats.org/drawingml/2006/main" noChangeAspect="1"/>
-            </wp:cNvGraphicFramePr>
-            <a:graphic xmlns:a="http://schemas.openxmlformats.org/drawingml/2006/main">
-              <a:graphicData uri="http://schemas.openxmlformats.org/drawingml/2006/picture">
-                <pic:pic xmlns:pic="http://schemas.openxmlformats.org/drawingml/2006/picture">
-                  <pic:nvPicPr>
-                    <pic:cNvPr id="1" name=""/>
-                    <pic:cNvPicPr/>
-                  </pic:nvPicPr>
-                  <pic:blipFill>
-                    <a:blip r:embed="rId14"/>
-                    <a:stretch>
-                      <a:fillRect/>
-                    </a:stretch>
-                  </pic:blipFill>
-                  <pic:spPr>
-                    <a:xfrm>
-                      <a:off x="0" y="0"/>
-                      <a:ext cx="5612130" cy="283210"/>
-                    </a:xfrm>
-                    <a:prstGeom prst="rect">
-                      <a:avLst/>
-                    </a:prstGeom>
-                  </pic:spPr>
-                </pic:pic>
-              </a:graphicData>
-            </a:graphic>
-          </wp:inline>
-        </w:drawing>
-      </w:r>
-    </w:p>
-    <w:p>
-      <w:r>
-        <w:tab/>
-      </w:r>
-      <w:proofErr w:type="spellStart"/>
-      <w:proofErr w:type="gramStart"/>
-      <w:r>
-        <w:t>ConsultarItems</w:t>
-      </w:r>
-      <w:proofErr w:type="spellEnd"/>
-      <w:r>
-        <w:t>(</w:t>
-      </w:r>
-      <w:proofErr w:type="gramEnd"/>
-      <w:r>
-        <w:t>):</w:t>
-      </w:r>
-    </w:p>
-    <w:p>
-      <w:pPr>
-        <w:ind w:firstLine="708"/>
-      </w:pPr>
-      <w:r>
-        <w:rPr>
-          <w:noProof/>
-        </w:rPr>
-        <w:drawing>
-          <wp:inline distT="0" distB="0" distL="0" distR="0" wp14:anchorId="44986A3E" wp14:editId="2C22A50A">
-            <wp:extent cx="5612130" cy="142240"/>
-            <wp:effectExtent l="0" t="0" r="7620" b="0"/>
-            <wp:docPr id="7" name="Imagen 7"/>
-            <wp:cNvGraphicFramePr>
-              <a:graphicFrameLocks xmlns:a="http://schemas.openxmlformats.org/drawingml/2006/main" noChangeAspect="1"/>
-            </wp:cNvGraphicFramePr>
-            <a:graphic xmlns:a="http://schemas.openxmlformats.org/drawingml/2006/main">
-              <a:graphicData uri="http://schemas.openxmlformats.org/drawingml/2006/picture">
-                <pic:pic xmlns:pic="http://schemas.openxmlformats.org/drawingml/2006/picture">
-                  <pic:nvPicPr>
-                    <pic:cNvPr id="1" name=""/>
-                    <pic:cNvPicPr/>
-                  </pic:nvPicPr>
-                  <pic:blipFill>
-                    <a:blip r:embed="rId15"/>
-                    <a:stretch>
-                      <a:fillRect/>
-                    </a:stretch>
-                  </pic:blipFill>
-                  <pic:spPr>
-                    <a:xfrm>
-                      <a:off x="0" y="0"/>
-                      <a:ext cx="5612130" cy="142240"/>
-                    </a:xfrm>
-                    <a:prstGeom prst="rect">
-                      <a:avLst/>
-                    </a:prstGeom>
-                  </pic:spPr>
-                </pic:pic>
-              </a:graphicData>
-            </a:graphic>
-          </wp:inline>
-        </w:drawing>
+        <w:t>3. Se implementó MyBatisClienteDAO.java y ClienteDAO.java</w:t>
       </w:r>
     </w:p>
     <w:sectPr>
-      <w:headerReference w:type="default" r:id="rId16"/>
+      <w:headerReference w:type="default" r:id="rId7"/>
       <w:pgSz w:w="12240" w:h="15840"/>
       <w:pgMar w:top="1417" w:right="1701" w:bottom="1417" w:left="1701" w:header="708" w:footer="708" w:gutter="0"/>
       <w:cols w:space="708"/>

</xml_diff>

<commit_message>
punto 4 parte 1
</commit_message>
<xml_diff>
--- a/L8/Documento.docx
+++ b/L8/Documento.docx
@@ -43,6 +43,23 @@
           <w:lang w:val="es-MX"/>
         </w:rPr>
         <w:t>3. Se implementó MyBatisClienteDAO.java y ClienteDAO.java</w:t>
+      </w:r>
+    </w:p>
+    <w:p>
+      <w:pPr>
+        <w:rPr>
+          <w:b/>
+          <w:bCs/>
+          <w:lang w:val="es-MX"/>
+        </w:rPr>
+      </w:pPr>
+      <w:r>
+        <w:rPr>
+          <w:b/>
+          <w:bCs/>
+          <w:lang w:val="es-MX"/>
+        </w:rPr>
+        <w:t xml:space="preserve">4. </w:t>
       </w:r>
     </w:p>
     <w:sectPr>

</xml_diff>

<commit_message>
punto 8 y 9 (ambos pedian mostrar que se puede consultar un cliente)
</commit_message>
<xml_diff>
--- a/L8/Documento.docx
+++ b/L8/Documento.docx
@@ -42,7 +42,7 @@
           <w:bCs/>
           <w:lang w:val="es-MX"/>
         </w:rPr>
-        <w:t>3. Se implementó MyBatisClienteDAO.java y ClienteDAO.java</w:t>
+        <w:t>8.</w:t>
       </w:r>
     </w:p>
     <w:p>
@@ -59,11 +59,53 @@
           <w:bCs/>
           <w:lang w:val="es-MX"/>
         </w:rPr>
-        <w:t xml:space="preserve">4. </w:t>
+        <w:t xml:space="preserve"> </w:t>
+      </w:r>
+      <w:r>
+        <w:rPr>
+          <w:b/>
+          <w:bCs/>
+          <w:lang w:val="es-MX"/>
+        </w:rPr>
+        <w:drawing>
+          <wp:inline distT="0" distB="0" distL="0" distR="0" wp14:anchorId="600763A1" wp14:editId="66328EC6">
+            <wp:extent cx="5009294" cy="2369751"/>
+            <wp:effectExtent l="0" t="0" r="1270" b="0"/>
+            <wp:docPr id="1" name="Imagen 1"/>
+            <wp:cNvGraphicFramePr>
+              <a:graphicFrameLocks xmlns:a="http://schemas.openxmlformats.org/drawingml/2006/main" noChangeAspect="1"/>
+            </wp:cNvGraphicFramePr>
+            <a:graphic xmlns:a="http://schemas.openxmlformats.org/drawingml/2006/main">
+              <a:graphicData uri="http://schemas.openxmlformats.org/drawingml/2006/picture">
+                <pic:pic xmlns:pic="http://schemas.openxmlformats.org/drawingml/2006/picture">
+                  <pic:nvPicPr>
+                    <pic:cNvPr id="1" name=""/>
+                    <pic:cNvPicPr/>
+                  </pic:nvPicPr>
+                  <pic:blipFill>
+                    <a:blip r:embed="rId7"/>
+                    <a:stretch>
+                      <a:fillRect/>
+                    </a:stretch>
+                  </pic:blipFill>
+                  <pic:spPr>
+                    <a:xfrm>
+                      <a:off x="0" y="0"/>
+                      <a:ext cx="5015468" cy="2372672"/>
+                    </a:xfrm>
+                    <a:prstGeom prst="rect">
+                      <a:avLst/>
+                    </a:prstGeom>
+                  </pic:spPr>
+                </pic:pic>
+              </a:graphicData>
+            </a:graphic>
+          </wp:inline>
+        </w:drawing>
       </w:r>
     </w:p>
     <w:sectPr>
-      <w:headerReference w:type="default" r:id="rId7"/>
+      <w:headerReference w:type="default" r:id="rId8"/>
       <w:pgSz w:w="12240" w:h="15840"/>
       <w:pgMar w:top="1417" w:right="1701" w:bottom="1417" w:left="1701" w:header="708" w:footer="708" w:gutter="0"/>
       <w:cols w:space="708"/>

</xml_diff>